<commit_message>
se arregla error en el informe de imagenes repitiendose cuando el codigo era el mismo
</commit_message>
<xml_diff>
--- a/app/templates/template_2.docx
+++ b/app/templates/template_2.docx
@@ -18,10 +18,18 @@
         <w:pStyle w:val="Normal"/>
         <w:bidi w:val="0"/>
         <w:jc w:val="left"/>
-        <w:rPr/>
+        <w:rPr>
+          <w:rFonts w:ascii="Arial" w:hAnsi="Arial"/>
+          <w:sz w:val="22"/>
+          <w:szCs w:val="22"/>
+        </w:rPr>
       </w:pPr>
       <w:r>
-        <w:rPr/>
+        <w:rPr>
+          <w:rFonts w:ascii="Arial" w:hAnsi="Arial"/>
+          <w:sz w:val="22"/>
+          <w:szCs w:val="22"/>
+        </w:rPr>
         <w:t>{{loop_falla}}</w:t>
       </w:r>
     </w:p>

</xml_diff>

<commit_message>
se elimina la sangria de la primera falla despues de una imagen en el informe
</commit_message>
<xml_diff>
--- a/app/templates/template_2.docx
+++ b/app/templates/template_2.docx
@@ -16,7 +16,12 @@
     <w:p>
       <w:pPr>
         <w:pStyle w:val="Normal"/>
+        <w:numPr>
+          <w:ilvl w:val="0"/>
+          <w:numId w:val="0"/>
+        </w:numPr>
         <w:bidi w:val="0"/>
+        <w:ind w:left="720" w:hanging="0"/>
         <w:jc w:val="left"/>
         <w:rPr>
           <w:rFonts w:ascii="Arial" w:hAnsi="Arial"/>
@@ -46,6 +51,273 @@
 </w:document>
 </file>
 
+<file path=word/numbering.xml><?xml version="1.0" encoding="utf-8"?>
+<w:numbering xmlns:w="http://schemas.openxmlformats.org/wordprocessingml/2006/main" xmlns:o="urn:schemas-microsoft-com:office:office" xmlns:r="http://schemas.openxmlformats.org/officeDocument/2006/relationships" xmlns:v="urn:schemas-microsoft-com:vml" xmlns:mc="http://schemas.openxmlformats.org/markup-compatibility/2006" xmlns:w14="http://schemas.microsoft.com/office/word/2010/wordml" mc:Ignorable="w14">
+  <w:abstractNum w:abstractNumId="1">
+    <w:lvl w:ilvl="0">
+      <w:start w:val="1"/>
+      <w:numFmt w:val="bullet"/>
+      <w:lvlText w:val=""/>
+      <w:lvlJc w:val="left"/>
+      <w:pPr>
+        <w:tabs>
+          <w:tab w:val="num" w:pos="720"/>
+        </w:tabs>
+        <w:ind w:left="720" w:hanging="360"/>
+      </w:pPr>
+      <w:rPr>
+        <w:rFonts w:ascii="Symbol" w:hAnsi="Symbol" w:cs="Symbol" w:hint="default"/>
+      </w:rPr>
+    </w:lvl>
+    <w:lvl w:ilvl="1">
+      <w:start w:val="1"/>
+      <w:numFmt w:val="bullet"/>
+      <w:lvlText w:val="◦"/>
+      <w:lvlJc w:val="left"/>
+      <w:pPr>
+        <w:tabs>
+          <w:tab w:val="num" w:pos="1080"/>
+        </w:tabs>
+        <w:ind w:left="1080" w:hanging="360"/>
+      </w:pPr>
+      <w:rPr>
+        <w:rFonts w:ascii="OpenSymbol" w:hAnsi="OpenSymbol" w:cs="OpenSymbol" w:hint="default"/>
+      </w:rPr>
+    </w:lvl>
+    <w:lvl w:ilvl="2">
+      <w:start w:val="1"/>
+      <w:numFmt w:val="bullet"/>
+      <w:lvlText w:val="▪"/>
+      <w:lvlJc w:val="left"/>
+      <w:pPr>
+        <w:tabs>
+          <w:tab w:val="num" w:pos="1440"/>
+        </w:tabs>
+        <w:ind w:left="1440" w:hanging="360"/>
+      </w:pPr>
+      <w:rPr>
+        <w:rFonts w:ascii="OpenSymbol" w:hAnsi="OpenSymbol" w:cs="OpenSymbol" w:hint="default"/>
+      </w:rPr>
+    </w:lvl>
+    <w:lvl w:ilvl="3">
+      <w:start w:val="1"/>
+      <w:numFmt w:val="bullet"/>
+      <w:lvlText w:val=""/>
+      <w:lvlJc w:val="left"/>
+      <w:pPr>
+        <w:tabs>
+          <w:tab w:val="num" w:pos="1800"/>
+        </w:tabs>
+        <w:ind w:left="1800" w:hanging="360"/>
+      </w:pPr>
+      <w:rPr>
+        <w:rFonts w:ascii="Symbol" w:hAnsi="Symbol" w:cs="Symbol" w:hint="default"/>
+      </w:rPr>
+    </w:lvl>
+    <w:lvl w:ilvl="4">
+      <w:start w:val="1"/>
+      <w:numFmt w:val="bullet"/>
+      <w:lvlText w:val="◦"/>
+      <w:lvlJc w:val="left"/>
+      <w:pPr>
+        <w:tabs>
+          <w:tab w:val="num" w:pos="2160"/>
+        </w:tabs>
+        <w:ind w:left="2160" w:hanging="360"/>
+      </w:pPr>
+      <w:rPr>
+        <w:rFonts w:ascii="OpenSymbol" w:hAnsi="OpenSymbol" w:cs="OpenSymbol" w:hint="default"/>
+      </w:rPr>
+    </w:lvl>
+    <w:lvl w:ilvl="5">
+      <w:start w:val="1"/>
+      <w:numFmt w:val="bullet"/>
+      <w:lvlText w:val="▪"/>
+      <w:lvlJc w:val="left"/>
+      <w:pPr>
+        <w:tabs>
+          <w:tab w:val="num" w:pos="2520"/>
+        </w:tabs>
+        <w:ind w:left="2520" w:hanging="360"/>
+      </w:pPr>
+      <w:rPr>
+        <w:rFonts w:ascii="OpenSymbol" w:hAnsi="OpenSymbol" w:cs="OpenSymbol" w:hint="default"/>
+      </w:rPr>
+    </w:lvl>
+    <w:lvl w:ilvl="6">
+      <w:start w:val="1"/>
+      <w:numFmt w:val="bullet"/>
+      <w:lvlText w:val=""/>
+      <w:lvlJc w:val="left"/>
+      <w:pPr>
+        <w:tabs>
+          <w:tab w:val="num" w:pos="2880"/>
+        </w:tabs>
+        <w:ind w:left="2880" w:hanging="360"/>
+      </w:pPr>
+      <w:rPr>
+        <w:rFonts w:ascii="Symbol" w:hAnsi="Symbol" w:cs="Symbol" w:hint="default"/>
+      </w:rPr>
+    </w:lvl>
+    <w:lvl w:ilvl="7">
+      <w:start w:val="1"/>
+      <w:numFmt w:val="bullet"/>
+      <w:lvlText w:val="◦"/>
+      <w:lvlJc w:val="left"/>
+      <w:pPr>
+        <w:tabs>
+          <w:tab w:val="num" w:pos="3240"/>
+        </w:tabs>
+        <w:ind w:left="3240" w:hanging="360"/>
+      </w:pPr>
+      <w:rPr>
+        <w:rFonts w:ascii="OpenSymbol" w:hAnsi="OpenSymbol" w:cs="OpenSymbol" w:hint="default"/>
+      </w:rPr>
+    </w:lvl>
+    <w:lvl w:ilvl="8">
+      <w:start w:val="1"/>
+      <w:numFmt w:val="bullet"/>
+      <w:lvlText w:val="▪"/>
+      <w:lvlJc w:val="left"/>
+      <w:pPr>
+        <w:tabs>
+          <w:tab w:val="num" w:pos="3600"/>
+        </w:tabs>
+        <w:ind w:left="3600" w:hanging="360"/>
+      </w:pPr>
+      <w:rPr>
+        <w:rFonts w:ascii="OpenSymbol" w:hAnsi="OpenSymbol" w:cs="OpenSymbol" w:hint="default"/>
+      </w:rPr>
+    </w:lvl>
+  </w:abstractNum>
+  <w:abstractNum w:abstractNumId="2">
+    <w:lvl w:ilvl="0">
+      <w:start w:val="1"/>
+      <w:numFmt w:val="none"/>
+      <w:suff w:val="nothing"/>
+      <w:lvlText w:val=""/>
+      <w:lvlJc w:val="left"/>
+      <w:pPr>
+        <w:tabs>
+          <w:tab w:val="num" w:pos="0"/>
+        </w:tabs>
+        <w:ind w:left="0" w:hanging="0"/>
+      </w:pPr>
+    </w:lvl>
+    <w:lvl w:ilvl="1">
+      <w:start w:val="1"/>
+      <w:numFmt w:val="none"/>
+      <w:suff w:val="nothing"/>
+      <w:lvlText w:val=""/>
+      <w:lvlJc w:val="left"/>
+      <w:pPr>
+        <w:tabs>
+          <w:tab w:val="num" w:pos="0"/>
+        </w:tabs>
+        <w:ind w:left="0" w:hanging="0"/>
+      </w:pPr>
+    </w:lvl>
+    <w:lvl w:ilvl="2">
+      <w:start w:val="1"/>
+      <w:numFmt w:val="none"/>
+      <w:suff w:val="nothing"/>
+      <w:lvlText w:val=""/>
+      <w:lvlJc w:val="left"/>
+      <w:pPr>
+        <w:tabs>
+          <w:tab w:val="num" w:pos="0"/>
+        </w:tabs>
+        <w:ind w:left="0" w:hanging="0"/>
+      </w:pPr>
+    </w:lvl>
+    <w:lvl w:ilvl="3">
+      <w:start w:val="1"/>
+      <w:numFmt w:val="none"/>
+      <w:suff w:val="nothing"/>
+      <w:lvlText w:val=""/>
+      <w:lvlJc w:val="left"/>
+      <w:pPr>
+        <w:tabs>
+          <w:tab w:val="num" w:pos="0"/>
+        </w:tabs>
+        <w:ind w:left="0" w:hanging="0"/>
+      </w:pPr>
+    </w:lvl>
+    <w:lvl w:ilvl="4">
+      <w:start w:val="1"/>
+      <w:numFmt w:val="none"/>
+      <w:suff w:val="nothing"/>
+      <w:lvlText w:val=""/>
+      <w:lvlJc w:val="left"/>
+      <w:pPr>
+        <w:tabs>
+          <w:tab w:val="num" w:pos="0"/>
+        </w:tabs>
+        <w:ind w:left="0" w:hanging="0"/>
+      </w:pPr>
+    </w:lvl>
+    <w:lvl w:ilvl="5">
+      <w:start w:val="1"/>
+      <w:numFmt w:val="none"/>
+      <w:suff w:val="nothing"/>
+      <w:lvlText w:val=""/>
+      <w:lvlJc w:val="left"/>
+      <w:pPr>
+        <w:tabs>
+          <w:tab w:val="num" w:pos="0"/>
+        </w:tabs>
+        <w:ind w:left="0" w:hanging="0"/>
+      </w:pPr>
+    </w:lvl>
+    <w:lvl w:ilvl="6">
+      <w:start w:val="1"/>
+      <w:numFmt w:val="none"/>
+      <w:suff w:val="nothing"/>
+      <w:lvlText w:val=""/>
+      <w:lvlJc w:val="left"/>
+      <w:pPr>
+        <w:tabs>
+          <w:tab w:val="num" w:pos="0"/>
+        </w:tabs>
+        <w:ind w:left="0" w:hanging="0"/>
+      </w:pPr>
+    </w:lvl>
+    <w:lvl w:ilvl="7">
+      <w:start w:val="1"/>
+      <w:numFmt w:val="none"/>
+      <w:suff w:val="nothing"/>
+      <w:lvlText w:val=""/>
+      <w:lvlJc w:val="left"/>
+      <w:pPr>
+        <w:tabs>
+          <w:tab w:val="num" w:pos="0"/>
+        </w:tabs>
+        <w:ind w:left="0" w:hanging="0"/>
+      </w:pPr>
+    </w:lvl>
+    <w:lvl w:ilvl="8">
+      <w:start w:val="1"/>
+      <w:numFmt w:val="none"/>
+      <w:suff w:val="nothing"/>
+      <w:lvlText w:val=""/>
+      <w:lvlJc w:val="left"/>
+      <w:pPr>
+        <w:tabs>
+          <w:tab w:val="num" w:pos="0"/>
+        </w:tabs>
+        <w:ind w:left="0" w:hanging="0"/>
+      </w:pPr>
+    </w:lvl>
+  </w:abstractNum>
+  <w:num w:numId="1">
+    <w:abstractNumId w:val="1"/>
+  </w:num>
+  <w:num w:numId="2">
+    <w:abstractNumId w:val="2"/>
+  </w:num>
+</w:numbering>
+</file>
+
 <file path=word/styles.xml><?xml version="1.0" encoding="utf-8"?>
 <w:styles xmlns:w="http://schemas.openxmlformats.org/wordprocessingml/2006/main" xmlns:w14="http://schemas.microsoft.com/office/word/2010/wordml" xmlns:mc="http://schemas.openxmlformats.org/markup-compatibility/2006" mc:Ignorable="w14">
   <w:docDefaults>
@@ -83,6 +355,13 @@
       <w:lang w:val="en-US" w:eastAsia="zh-CN" w:bidi="hi-IN"/>
     </w:rPr>
   </w:style>
+  <w:style w:type="character" w:styleId="Bullets">
+    <w:name w:val="Bullets"/>
+    <w:qFormat/>
+    <w:rPr>
+      <w:rFonts w:ascii="OpenSymbol" w:hAnsi="OpenSymbol" w:eastAsia="OpenSymbol" w:cs="OpenSymbol"/>
+    </w:rPr>
+  </w:style>
   <w:style w:type="paragraph" w:styleId="Heading">
     <w:name w:val="Heading"/>
     <w:basedOn w:val="Normal"/>

</xml_diff>

<commit_message>
commit para cambio de rama
</commit_message>
<xml_diff>
--- a/app/templates/template_2.docx
+++ b/app/templates/template_2.docx
@@ -7,22 +7,6 @@
         <w:pStyle w:val="Normal"/>
         <w:bidi w:val="0"/>
         <w:jc w:val="left"/>
-        <w:rPr/>
-      </w:pPr>
-      <w:r>
-        <w:rPr/>
-      </w:r>
-    </w:p>
-    <w:p>
-      <w:pPr>
-        <w:pStyle w:val="Normal"/>
-        <w:numPr>
-          <w:ilvl w:val="0"/>
-          <w:numId w:val="0"/>
-        </w:numPr>
-        <w:bidi w:val="0"/>
-        <w:ind w:left="720" w:hanging="0"/>
-        <w:jc w:val="left"/>
         <w:rPr>
           <w:rFonts w:ascii="Arial" w:hAnsi="Arial"/>
           <w:sz w:val="22"/>
@@ -30,12 +14,7 @@
         </w:rPr>
       </w:pPr>
       <w:r>
-        <w:rPr>
-          <w:rFonts w:ascii="Arial" w:hAnsi="Arial"/>
-          <w:sz w:val="22"/>
-          <w:szCs w:val="22"/>
-        </w:rPr>
-        <w:t>{{loop_falla}}</w:t>
+        <w:rPr/>
       </w:r>
     </w:p>
     <w:sectPr>

</xml_diff>